<commit_message>
Refactor schemas and added some related  resources scripts.
</commit_message>
<xml_diff>
--- a/Healthcare/Communicable Diseases/Use Cases/Requirements/General Requirements.docx
+++ b/Healthcare/Communicable Diseases/Use Cases/Requirements/General Requirements.docx
@@ -43,7 +43,81 @@
         </w:numPr>
       </w:pPr>
       <w:r>
-        <w:t>Each Database Schema should manage a single area of concern.</w:t>
+        <w:t>Each Database Schema should manage a single area of concern</w:t>
+      </w:r>
+      <w:r>
+        <w:t xml:space="preserve"> and attend the smallest possible number of independent business entities for example the “Entity” schema manages the following business data objects:</w:t>
+      </w:r>
+    </w:p>
+    <w:p>
+      <w:pPr>
+        <w:pStyle w:val="ListParagraph"/>
+        <w:numPr>
+          <w:ilvl w:val="1"/>
+          <w:numId w:val="10"/>
+        </w:numPr>
+      </w:pPr>
+      <w:r>
+        <w:t>Organization – Agencies, Corporations, Institutions, or any other unit which conducts sort of business or operations.</w:t>
+      </w:r>
+    </w:p>
+    <w:p>
+      <w:pPr>
+        <w:pStyle w:val="ListParagraph"/>
+        <w:numPr>
+          <w:ilvl w:val="1"/>
+          <w:numId w:val="10"/>
+        </w:numPr>
+      </w:pPr>
+      <w:r>
+        <w:t xml:space="preserve">Officer </w:t>
+      </w:r>
+      <w:r>
+        <w:t>–</w:t>
+      </w:r>
+      <w:r>
+        <w:t xml:space="preserve"> </w:t>
+      </w:r>
+      <w:r>
+        <w:t xml:space="preserve">an Agent that works and/or provide services for an </w:t>
+      </w:r>
+      <w:proofErr w:type="gramStart"/>
+      <w:r>
+        <w:t>Organization</w:t>
+      </w:r>
+      <w:proofErr w:type="gramEnd"/>
+      <w:r>
+        <w:t>.</w:t>
+      </w:r>
+    </w:p>
+    <w:p>
+      <w:pPr>
+        <w:pStyle w:val="ListParagraph"/>
+        <w:numPr>
+          <w:ilvl w:val="1"/>
+          <w:numId w:val="10"/>
+        </w:numPr>
+      </w:pPr>
+      <w:r>
+        <w:t>Person</w:t>
+      </w:r>
+      <w:r>
+        <w:t xml:space="preserve"> – details about a Human being.</w:t>
+      </w:r>
+    </w:p>
+    <w:p>
+      <w:pPr>
+        <w:pStyle w:val="ListParagraph"/>
+        <w:numPr>
+          <w:ilvl w:val="1"/>
+          <w:numId w:val="10"/>
+        </w:numPr>
+      </w:pPr>
+      <w:r>
+        <w:t>Contact</w:t>
+      </w:r>
+      <w:r>
+        <w:t xml:space="preserve"> – a data concept for a person or organization to contact.</w:t>
       </w:r>
     </w:p>
     <w:p>
@@ -135,16 +209,153 @@
     </w:p>
     <w:p>
       <w:pPr>
+        <w:pStyle w:val="Heading2"/>
+      </w:pPr>
+      <w:r>
+        <w:t>1.2 Unique Identifiers</w:t>
+      </w:r>
+    </w:p>
+    <w:p>
+      <w:pPr>
+        <w:pStyle w:val="ListParagraph"/>
+        <w:numPr>
+          <w:ilvl w:val="0"/>
+          <w:numId w:val="8"/>
+        </w:numPr>
+      </w:pPr>
+      <w:r>
+        <w:t xml:space="preserve">All </w:t>
+      </w:r>
+      <w:proofErr w:type="gramStart"/>
+      <w:r>
+        <w:t>ID’s</w:t>
+      </w:r>
+      <w:proofErr w:type="gramEnd"/>
+      <w:r>
+        <w:t xml:space="preserve"> should be generated by a reliable redundant singleton service upon request and will guaranty that no ID is repeated.</w:t>
+      </w:r>
+    </w:p>
+    <w:p>
+      <w:pPr>
+        <w:pStyle w:val="ListParagraph"/>
+        <w:numPr>
+          <w:ilvl w:val="0"/>
+          <w:numId w:val="8"/>
+        </w:numPr>
+      </w:pPr>
+      <w:r>
+        <w:t xml:space="preserve">Numeric Database generated </w:t>
+      </w:r>
+      <w:proofErr w:type="gramStart"/>
+      <w:r>
+        <w:t>ID’s</w:t>
+      </w:r>
+      <w:proofErr w:type="gramEnd"/>
+      <w:r>
+        <w:t xml:space="preserve"> cannot be used since a schema could be moved and/or merged with other identical schemas at any time.</w:t>
+      </w:r>
+    </w:p>
+    <w:p>
+      <w:pPr>
+        <w:pStyle w:val="ListParagraph"/>
+        <w:numPr>
+          <w:ilvl w:val="0"/>
+          <w:numId w:val="8"/>
+        </w:numPr>
+      </w:pPr>
+      <w:r>
+        <w:t>While merging with other identical schemas there will be no conflict with any identifier since all should had been generated with the same singleton.</w:t>
+      </w:r>
+    </w:p>
+    <w:p>
+      <w:pPr>
+        <w:pStyle w:val="ListParagraph"/>
+        <w:numPr>
+          <w:ilvl w:val="0"/>
+          <w:numId w:val="8"/>
+        </w:numPr>
+      </w:pPr>
+      <w:r>
+        <w:t>The singleton ID generation service could be substituted with any method that will guaranty the required uniqueness.</w:t>
+      </w:r>
+    </w:p>
+    <w:p>
+      <w:pPr>
+        <w:pStyle w:val="ListParagraph"/>
+        <w:numPr>
+          <w:ilvl w:val="0"/>
+          <w:numId w:val="8"/>
+        </w:numPr>
+      </w:pPr>
+      <w:proofErr w:type="gramStart"/>
+      <w:r>
+        <w:t>ID’s</w:t>
+      </w:r>
+      <w:proofErr w:type="gramEnd"/>
+      <w:r>
+        <w:t xml:space="preserve"> should be registered with additional metadata identifying its target reference object and identity.</w:t>
+      </w:r>
+    </w:p>
+    <w:p>
+      <w:pPr>
+        <w:pStyle w:val="ListParagraph"/>
+        <w:numPr>
+          <w:ilvl w:val="0"/>
+          <w:numId w:val="8"/>
+        </w:numPr>
+      </w:pPr>
+      <w:r>
+        <w:t xml:space="preserve">Generated </w:t>
+      </w:r>
+      <w:proofErr w:type="gramStart"/>
+      <w:r>
+        <w:t>ID’s</w:t>
+      </w:r>
+      <w:proofErr w:type="gramEnd"/>
+      <w:r>
+        <w:t xml:space="preserve"> should be able to be used to search for related business objects.</w:t>
+      </w:r>
+    </w:p>
+    <w:p>
+      <w:pPr>
+        <w:pStyle w:val="ListParagraph"/>
+        <w:numPr>
+          <w:ilvl w:val="0"/>
+          <w:numId w:val="8"/>
+        </w:numPr>
+      </w:pPr>
+      <w:r>
+        <w:t xml:space="preserve">The ID generator service should allow the request of </w:t>
+      </w:r>
+      <w:proofErr w:type="gramStart"/>
+      <w:r>
+        <w:t>a large number of</w:t>
+      </w:r>
+      <w:proofErr w:type="gramEnd"/>
+      <w:r>
+        <w:t xml:space="preserve"> instances upon a single call to be used in mass insertions.</w:t>
+      </w:r>
+    </w:p>
+    <w:p>
+      <w:pPr>
+        <w:pStyle w:val="ListParagraph"/>
+        <w:numPr>
+          <w:ilvl w:val="0"/>
+          <w:numId w:val="8"/>
+        </w:numPr>
+      </w:pPr>
+      <w:r>
+        <w:t>An ID that had been used to identify an object or data entity should not be ever reused.</w:t>
+      </w:r>
+    </w:p>
+    <w:p/>
+    <w:p>
+      <w:pPr>
         <w:pStyle w:val="Heading1"/>
       </w:pPr>
       <w:r>
-        <w:t>2</w:t>
-      </w:r>
-      <w:r>
-        <w:t xml:space="preserve">.0 </w:t>
-      </w:r>
-      <w:r>
-        <w:t>Functional</w:t>
+        <w:lastRenderedPageBreak/>
+        <w:t>2.0 Functional</w:t>
       </w:r>
       <w:r>
         <w:t xml:space="preserve"> Areas</w:t>
@@ -158,10 +369,7 @@
         <w:pStyle w:val="Heading2"/>
       </w:pPr>
       <w:r>
-        <w:t>2</w:t>
-      </w:r>
-      <w:r>
-        <w:t>.1 User Session Management</w:t>
+        <w:t>2.1 User Session Management</w:t>
       </w:r>
     </w:p>
     <w:p>
@@ -264,10 +472,7 @@
         <w:pStyle w:val="Heading2"/>
       </w:pPr>
       <w:r>
-        <w:t>2</w:t>
-      </w:r>
-      <w:r>
-        <w:t>.2 Follow-Up List</w:t>
+        <w:t>2.2 Follow-Up List</w:t>
       </w:r>
     </w:p>
     <w:p>
@@ -340,6 +545,118 @@
 <file path=word/numbering.xml><?xml version="1.0" encoding="utf-8"?>
 <w:numbering xmlns:wpc="http://schemas.microsoft.com/office/word/2010/wordprocessingCanvas" xmlns:cx="http://schemas.microsoft.com/office/drawing/2014/chartex" xmlns:cx1="http://schemas.microsoft.com/office/drawing/2015/9/8/chartex" xmlns:cx2="http://schemas.microsoft.com/office/drawing/2015/10/21/chartex" xmlns:cx3="http://schemas.microsoft.com/office/drawing/2016/5/9/chartex" xmlns:cx4="http://schemas.microsoft.com/office/drawing/2016/5/10/chartex" xmlns:cx5="http://schemas.microsoft.com/office/drawing/2016/5/11/chartex" xmlns:cx6="http://schemas.microsoft.com/office/drawing/2016/5/12/chartex" xmlns:cx7="http://schemas.microsoft.com/office/drawing/2016/5/13/chartex" xmlns:cx8="http://schemas.microsoft.com/office/drawing/2016/5/14/chartex" xmlns:mc="http://schemas.openxmlformats.org/markup-compatibility/2006" xmlns:aink="http://schemas.microsoft.com/office/drawing/2016/ink" xmlns:am3d="http://schemas.microsoft.com/office/drawing/2017/model3d" xmlns:o="urn:schemas-microsoft-com:office:office" xmlns:oel="http://schemas.microsoft.com/office/2019/extlst" xmlns:r="http://schemas.openxmlformats.org/officeDocument/2006/relationships" xmlns:m="http://schemas.openxmlformats.org/officeDocument/2006/math" xmlns:v="urn:schemas-microsoft-com:vml" xmlns:wp14="http://schemas.microsoft.com/office/word/2010/wordprocessingDrawing" xmlns:wp="http://schemas.openxmlformats.org/drawingml/2006/wordprocessingDrawing" xmlns:w10="urn:schemas-microsoft-com:office:word" xmlns:w="http://schemas.openxmlformats.org/wordprocessingml/2006/main" xmlns:w14="http://schemas.microsoft.com/office/word/2010/wordml" xmlns:w15="http://schemas.microsoft.com/office/word/2012/wordml" xmlns:w16cex="http://schemas.microsoft.com/office/word/2018/wordml/cex" xmlns:w16cid="http://schemas.microsoft.com/office/word/2016/wordml/cid" xmlns:w16="http://schemas.microsoft.com/office/word/2018/wordml" xmlns:w16sdtdh="http://schemas.microsoft.com/office/word/2020/wordml/sdtdatahash" xmlns:w16se="http://schemas.microsoft.com/office/word/2015/wordml/symex" xmlns:wpg="http://schemas.microsoft.com/office/word/2010/wordprocessingGroup" xmlns:wpi="http://schemas.microsoft.com/office/word/2010/wordprocessingInk" xmlns:wne="http://schemas.microsoft.com/office/word/2006/wordml" xmlns:wps="http://schemas.microsoft.com/office/word/2010/wordprocessingShape" mc:Ignorable="w14 w15 w16se w16cid w16 w16cex w16sdtdh wp14">
   <w:abstractNum w:abstractNumId="0" w15:restartNumberingAfterBreak="0">
+    <w:nsid w:val="01B81C52"/>
+    <w:multiLevelType w:val="hybridMultilevel"/>
+    <w:tmpl w:val="22B00C54"/>
+    <w:lvl w:ilvl="0" w:tplc="16EA5A56">
+      <w:numFmt w:val="bullet"/>
+      <w:lvlText w:val="-"/>
+      <w:lvlJc w:val="left"/>
+      <w:pPr>
+        <w:ind w:left="720" w:hanging="360"/>
+      </w:pPr>
+      <w:rPr>
+        <w:rFonts w:ascii="Calibri" w:eastAsiaTheme="minorHAnsi" w:hAnsi="Calibri" w:cs="Calibri" w:hint="default"/>
+      </w:rPr>
+    </w:lvl>
+    <w:lvl w:ilvl="1" w:tplc="04090003" w:tentative="1">
+      <w:start w:val="1"/>
+      <w:numFmt w:val="bullet"/>
+      <w:lvlText w:val="o"/>
+      <w:lvlJc w:val="left"/>
+      <w:pPr>
+        <w:ind w:left="1440" w:hanging="360"/>
+      </w:pPr>
+      <w:rPr>
+        <w:rFonts w:ascii="Courier New" w:hAnsi="Courier New" w:cs="Courier New" w:hint="default"/>
+      </w:rPr>
+    </w:lvl>
+    <w:lvl w:ilvl="2" w:tplc="04090005" w:tentative="1">
+      <w:start w:val="1"/>
+      <w:numFmt w:val="bullet"/>
+      <w:lvlText w:val=""/>
+      <w:lvlJc w:val="left"/>
+      <w:pPr>
+        <w:ind w:left="2160" w:hanging="360"/>
+      </w:pPr>
+      <w:rPr>
+        <w:rFonts w:ascii="Wingdings" w:hAnsi="Wingdings" w:hint="default"/>
+      </w:rPr>
+    </w:lvl>
+    <w:lvl w:ilvl="3" w:tplc="04090001" w:tentative="1">
+      <w:start w:val="1"/>
+      <w:numFmt w:val="bullet"/>
+      <w:lvlText w:val=""/>
+      <w:lvlJc w:val="left"/>
+      <w:pPr>
+        <w:ind w:left="2880" w:hanging="360"/>
+      </w:pPr>
+      <w:rPr>
+        <w:rFonts w:ascii="Symbol" w:hAnsi="Symbol" w:hint="default"/>
+      </w:rPr>
+    </w:lvl>
+    <w:lvl w:ilvl="4" w:tplc="04090003" w:tentative="1">
+      <w:start w:val="1"/>
+      <w:numFmt w:val="bullet"/>
+      <w:lvlText w:val="o"/>
+      <w:lvlJc w:val="left"/>
+      <w:pPr>
+        <w:ind w:left="3600" w:hanging="360"/>
+      </w:pPr>
+      <w:rPr>
+        <w:rFonts w:ascii="Courier New" w:hAnsi="Courier New" w:cs="Courier New" w:hint="default"/>
+      </w:rPr>
+    </w:lvl>
+    <w:lvl w:ilvl="5" w:tplc="04090005" w:tentative="1">
+      <w:start w:val="1"/>
+      <w:numFmt w:val="bullet"/>
+      <w:lvlText w:val=""/>
+      <w:lvlJc w:val="left"/>
+      <w:pPr>
+        <w:ind w:left="4320" w:hanging="360"/>
+      </w:pPr>
+      <w:rPr>
+        <w:rFonts w:ascii="Wingdings" w:hAnsi="Wingdings" w:hint="default"/>
+      </w:rPr>
+    </w:lvl>
+    <w:lvl w:ilvl="6" w:tplc="04090001" w:tentative="1">
+      <w:start w:val="1"/>
+      <w:numFmt w:val="bullet"/>
+      <w:lvlText w:val=""/>
+      <w:lvlJc w:val="left"/>
+      <w:pPr>
+        <w:ind w:left="5040" w:hanging="360"/>
+      </w:pPr>
+      <w:rPr>
+        <w:rFonts w:ascii="Symbol" w:hAnsi="Symbol" w:hint="default"/>
+      </w:rPr>
+    </w:lvl>
+    <w:lvl w:ilvl="7" w:tplc="04090003" w:tentative="1">
+      <w:start w:val="1"/>
+      <w:numFmt w:val="bullet"/>
+      <w:lvlText w:val="o"/>
+      <w:lvlJc w:val="left"/>
+      <w:pPr>
+        <w:ind w:left="5760" w:hanging="360"/>
+      </w:pPr>
+      <w:rPr>
+        <w:rFonts w:ascii="Courier New" w:hAnsi="Courier New" w:cs="Courier New" w:hint="default"/>
+      </w:rPr>
+    </w:lvl>
+    <w:lvl w:ilvl="8" w:tplc="04090005" w:tentative="1">
+      <w:start w:val="1"/>
+      <w:numFmt w:val="bullet"/>
+      <w:lvlText w:val=""/>
+      <w:lvlJc w:val="left"/>
+      <w:pPr>
+        <w:ind w:left="6480" w:hanging="360"/>
+      </w:pPr>
+      <w:rPr>
+        <w:rFonts w:ascii="Wingdings" w:hAnsi="Wingdings" w:hint="default"/>
+      </w:rPr>
+    </w:lvl>
+  </w:abstractNum>
+  <w:abstractNum w:abstractNumId="1" w15:restartNumberingAfterBreak="0">
     <w:nsid w:val="16877C5F"/>
     <w:multiLevelType w:val="hybridMultilevel"/>
     <w:tmpl w:val="EF44C298"/>
@@ -452,7 +769,7 @@
       </w:rPr>
     </w:lvl>
   </w:abstractNum>
-  <w:abstractNum w:abstractNumId="1" w15:restartNumberingAfterBreak="0">
+  <w:abstractNum w:abstractNumId="2" w15:restartNumberingAfterBreak="0">
     <w:nsid w:val="186459A6"/>
     <w:multiLevelType w:val="hybridMultilevel"/>
     <w:tmpl w:val="F5706E44"/>
@@ -565,7 +882,117 @@
       </w:rPr>
     </w:lvl>
   </w:abstractNum>
-  <w:abstractNum w:abstractNumId="2" w15:restartNumberingAfterBreak="0">
+  <w:abstractNum w:abstractNumId="3" w15:restartNumberingAfterBreak="0">
+    <w:nsid w:val="25304FD1"/>
+    <w:multiLevelType w:val="hybridMultilevel"/>
+    <w:tmpl w:val="0C48866C"/>
+    <w:lvl w:ilvl="0" w:tplc="FFFFFFFF">
+      <w:start w:val="1"/>
+      <w:numFmt w:val="lowerLetter"/>
+      <w:lvlText w:val="%1."/>
+      <w:lvlJc w:val="left"/>
+      <w:pPr>
+        <w:ind w:left="720" w:hanging="360"/>
+      </w:pPr>
+      <w:rPr>
+        <w:rFonts w:hint="default"/>
+      </w:rPr>
+    </w:lvl>
+    <w:lvl w:ilvl="1" w:tplc="0409001B">
+      <w:start w:val="1"/>
+      <w:numFmt w:val="lowerRoman"/>
+      <w:lvlText w:val="%2."/>
+      <w:lvlJc w:val="right"/>
+      <w:pPr>
+        <w:ind w:left="1440" w:hanging="360"/>
+      </w:pPr>
+    </w:lvl>
+    <w:lvl w:ilvl="2" w:tplc="FFFFFFFF" w:tentative="1">
+      <w:start w:val="1"/>
+      <w:numFmt w:val="bullet"/>
+      <w:lvlText w:val=""/>
+      <w:lvlJc w:val="left"/>
+      <w:pPr>
+        <w:ind w:left="2160" w:hanging="360"/>
+      </w:pPr>
+      <w:rPr>
+        <w:rFonts w:ascii="Wingdings" w:hAnsi="Wingdings" w:hint="default"/>
+      </w:rPr>
+    </w:lvl>
+    <w:lvl w:ilvl="3" w:tplc="FFFFFFFF" w:tentative="1">
+      <w:start w:val="1"/>
+      <w:numFmt w:val="bullet"/>
+      <w:lvlText w:val=""/>
+      <w:lvlJc w:val="left"/>
+      <w:pPr>
+        <w:ind w:left="2880" w:hanging="360"/>
+      </w:pPr>
+      <w:rPr>
+        <w:rFonts w:ascii="Symbol" w:hAnsi="Symbol" w:hint="default"/>
+      </w:rPr>
+    </w:lvl>
+    <w:lvl w:ilvl="4" w:tplc="FFFFFFFF" w:tentative="1">
+      <w:start w:val="1"/>
+      <w:numFmt w:val="bullet"/>
+      <w:lvlText w:val="o"/>
+      <w:lvlJc w:val="left"/>
+      <w:pPr>
+        <w:ind w:left="3600" w:hanging="360"/>
+      </w:pPr>
+      <w:rPr>
+        <w:rFonts w:ascii="Courier New" w:hAnsi="Courier New" w:cs="Courier New" w:hint="default"/>
+      </w:rPr>
+    </w:lvl>
+    <w:lvl w:ilvl="5" w:tplc="FFFFFFFF" w:tentative="1">
+      <w:start w:val="1"/>
+      <w:numFmt w:val="bullet"/>
+      <w:lvlText w:val=""/>
+      <w:lvlJc w:val="left"/>
+      <w:pPr>
+        <w:ind w:left="4320" w:hanging="360"/>
+      </w:pPr>
+      <w:rPr>
+        <w:rFonts w:ascii="Wingdings" w:hAnsi="Wingdings" w:hint="default"/>
+      </w:rPr>
+    </w:lvl>
+    <w:lvl w:ilvl="6" w:tplc="FFFFFFFF" w:tentative="1">
+      <w:start w:val="1"/>
+      <w:numFmt w:val="bullet"/>
+      <w:lvlText w:val=""/>
+      <w:lvlJc w:val="left"/>
+      <w:pPr>
+        <w:ind w:left="5040" w:hanging="360"/>
+      </w:pPr>
+      <w:rPr>
+        <w:rFonts w:ascii="Symbol" w:hAnsi="Symbol" w:hint="default"/>
+      </w:rPr>
+    </w:lvl>
+    <w:lvl w:ilvl="7" w:tplc="FFFFFFFF" w:tentative="1">
+      <w:start w:val="1"/>
+      <w:numFmt w:val="bullet"/>
+      <w:lvlText w:val="o"/>
+      <w:lvlJc w:val="left"/>
+      <w:pPr>
+        <w:ind w:left="5760" w:hanging="360"/>
+      </w:pPr>
+      <w:rPr>
+        <w:rFonts w:ascii="Courier New" w:hAnsi="Courier New" w:cs="Courier New" w:hint="default"/>
+      </w:rPr>
+    </w:lvl>
+    <w:lvl w:ilvl="8" w:tplc="FFFFFFFF" w:tentative="1">
+      <w:start w:val="1"/>
+      <w:numFmt w:val="bullet"/>
+      <w:lvlText w:val=""/>
+      <w:lvlJc w:val="left"/>
+      <w:pPr>
+        <w:ind w:left="6480" w:hanging="360"/>
+      </w:pPr>
+      <w:rPr>
+        <w:rFonts w:ascii="Wingdings" w:hAnsi="Wingdings" w:hint="default"/>
+      </w:rPr>
+    </w:lvl>
+  </w:abstractNum>
+  <w:abstractNum w:abstractNumId="4" w15:restartNumberingAfterBreak="0">
     <w:nsid w:val="29BA0C30"/>
     <w:multiLevelType w:val="hybridMultilevel"/>
     <w:tmpl w:val="9CF8643E"/>
@@ -678,7 +1105,7 @@
       </w:rPr>
     </w:lvl>
   </w:abstractNum>
-  <w:abstractNum w:abstractNumId="3" w15:restartNumberingAfterBreak="0">
+  <w:abstractNum w:abstractNumId="5" w15:restartNumberingAfterBreak="0">
     <w:nsid w:val="31EF4C13"/>
     <w:multiLevelType w:val="hybridMultilevel"/>
     <w:tmpl w:val="9342D774"/>
@@ -791,7 +1218,93 @@
       </w:rPr>
     </w:lvl>
   </w:abstractNum>
-  <w:abstractNum w:abstractNumId="4" w15:restartNumberingAfterBreak="0">
+  <w:abstractNum w:abstractNumId="6" w15:restartNumberingAfterBreak="0">
+    <w:nsid w:val="4FD9078F"/>
+    <w:multiLevelType w:val="hybridMultilevel"/>
+    <w:tmpl w:val="38AED64C"/>
+    <w:lvl w:ilvl="0" w:tplc="04090019">
+      <w:start w:val="1"/>
+      <w:numFmt w:val="lowerLetter"/>
+      <w:lvlText w:val="%1."/>
+      <w:lvlJc w:val="left"/>
+      <w:pPr>
+        <w:ind w:left="720" w:hanging="360"/>
+      </w:pPr>
+    </w:lvl>
+    <w:lvl w:ilvl="1" w:tplc="04090019" w:tentative="1">
+      <w:start w:val="1"/>
+      <w:numFmt w:val="lowerLetter"/>
+      <w:lvlText w:val="%2."/>
+      <w:lvlJc w:val="left"/>
+      <w:pPr>
+        <w:ind w:left="1440" w:hanging="360"/>
+      </w:pPr>
+    </w:lvl>
+    <w:lvl w:ilvl="2" w:tplc="0409001B" w:tentative="1">
+      <w:start w:val="1"/>
+      <w:numFmt w:val="lowerRoman"/>
+      <w:lvlText w:val="%3."/>
+      <w:lvlJc w:val="right"/>
+      <w:pPr>
+        <w:ind w:left="2160" w:hanging="180"/>
+      </w:pPr>
+    </w:lvl>
+    <w:lvl w:ilvl="3" w:tplc="0409000F" w:tentative="1">
+      <w:start w:val="1"/>
+      <w:numFmt w:val="decimal"/>
+      <w:lvlText w:val="%4."/>
+      <w:lvlJc w:val="left"/>
+      <w:pPr>
+        <w:ind w:left="2880" w:hanging="360"/>
+      </w:pPr>
+    </w:lvl>
+    <w:lvl w:ilvl="4" w:tplc="04090019" w:tentative="1">
+      <w:start w:val="1"/>
+      <w:numFmt w:val="lowerLetter"/>
+      <w:lvlText w:val="%5."/>
+      <w:lvlJc w:val="left"/>
+      <w:pPr>
+        <w:ind w:left="3600" w:hanging="360"/>
+      </w:pPr>
+    </w:lvl>
+    <w:lvl w:ilvl="5" w:tplc="0409001B" w:tentative="1">
+      <w:start w:val="1"/>
+      <w:numFmt w:val="lowerRoman"/>
+      <w:lvlText w:val="%6."/>
+      <w:lvlJc w:val="right"/>
+      <w:pPr>
+        <w:ind w:left="4320" w:hanging="180"/>
+      </w:pPr>
+    </w:lvl>
+    <w:lvl w:ilvl="6" w:tplc="0409000F" w:tentative="1">
+      <w:start w:val="1"/>
+      <w:numFmt w:val="decimal"/>
+      <w:lvlText w:val="%7."/>
+      <w:lvlJc w:val="left"/>
+      <w:pPr>
+        <w:ind w:left="5040" w:hanging="360"/>
+      </w:pPr>
+    </w:lvl>
+    <w:lvl w:ilvl="7" w:tplc="04090019" w:tentative="1">
+      <w:start w:val="1"/>
+      <w:numFmt w:val="lowerLetter"/>
+      <w:lvlText w:val="%8."/>
+      <w:lvlJc w:val="left"/>
+      <w:pPr>
+        <w:ind w:left="5760" w:hanging="360"/>
+      </w:pPr>
+    </w:lvl>
+    <w:lvl w:ilvl="8" w:tplc="0409001B" w:tentative="1">
+      <w:start w:val="1"/>
+      <w:numFmt w:val="lowerRoman"/>
+      <w:lvlText w:val="%9."/>
+      <w:lvlJc w:val="right"/>
+      <w:pPr>
+        <w:ind w:left="6480" w:hanging="180"/>
+      </w:pPr>
+    </w:lvl>
+  </w:abstractNum>
+  <w:abstractNum w:abstractNumId="7" w15:restartNumberingAfterBreak="0">
     <w:nsid w:val="6D1C1FA1"/>
     <w:multiLevelType w:val="hybridMultilevel"/>
     <w:tmpl w:val="5A5E1B84"/>
@@ -904,7 +1417,7 @@
       </w:rPr>
     </w:lvl>
   </w:abstractNum>
-  <w:abstractNum w:abstractNumId="5" w15:restartNumberingAfterBreak="0">
+  <w:abstractNum w:abstractNumId="8" w15:restartNumberingAfterBreak="0">
     <w:nsid w:val="747213BB"/>
     <w:multiLevelType w:val="hybridMultilevel"/>
     <w:tmpl w:val="79345DE2"/>
@@ -920,7 +1433,7 @@
         <w:rFonts w:hint="default"/>
       </w:rPr>
     </w:lvl>
-    <w:lvl w:ilvl="1" w:tplc="FFFFFFFF" w:tentative="1">
+    <w:lvl w:ilvl="1" w:tplc="FFFFFFFF">
       <w:start w:val="1"/>
       <w:numFmt w:val="bullet"/>
       <w:lvlText w:val="o"/>
@@ -1017,7 +1530,7 @@
       </w:rPr>
     </w:lvl>
   </w:abstractNum>
-  <w:abstractNum w:abstractNumId="6" w15:restartNumberingAfterBreak="0">
+  <w:abstractNum w:abstractNumId="9" w15:restartNumberingAfterBreak="0">
     <w:nsid w:val="77C46460"/>
     <w:multiLevelType w:val="multilevel"/>
     <w:tmpl w:val="05DE5D24"/>
@@ -1131,25 +1644,34 @@
     </w:lvl>
   </w:abstractNum>
   <w:num w:numId="1" w16cid:durableId="1931549331">
+    <w:abstractNumId w:val="2"/>
+  </w:num>
+  <w:num w:numId="2" w16cid:durableId="806168312">
+    <w:abstractNumId w:val="5"/>
+  </w:num>
+  <w:num w:numId="3" w16cid:durableId="1409428204">
+    <w:abstractNumId w:val="9"/>
+  </w:num>
+  <w:num w:numId="4" w16cid:durableId="2001612863">
+    <w:abstractNumId w:val="4"/>
+  </w:num>
+  <w:num w:numId="5" w16cid:durableId="868300391">
+    <w:abstractNumId w:val="8"/>
+  </w:num>
+  <w:num w:numId="6" w16cid:durableId="403839048">
+    <w:abstractNumId w:val="7"/>
+  </w:num>
+  <w:num w:numId="7" w16cid:durableId="335301923">
     <w:abstractNumId w:val="1"/>
   </w:num>
-  <w:num w:numId="2" w16cid:durableId="806168312">
-    <w:abstractNumId w:val="3"/>
-  </w:num>
-  <w:num w:numId="3" w16cid:durableId="1409428204">
+  <w:num w:numId="8" w16cid:durableId="427392030">
     <w:abstractNumId w:val="6"/>
   </w:num>
-  <w:num w:numId="4" w16cid:durableId="2001612863">
-    <w:abstractNumId w:val="2"/>
+  <w:num w:numId="9" w16cid:durableId="223033184">
+    <w:abstractNumId w:val="0"/>
   </w:num>
-  <w:num w:numId="5" w16cid:durableId="868300391">
-    <w:abstractNumId w:val="5"/>
-  </w:num>
-  <w:num w:numId="6" w16cid:durableId="403839048">
-    <w:abstractNumId w:val="4"/>
-  </w:num>
-  <w:num w:numId="7" w16cid:durableId="335301923">
-    <w:abstractNumId w:val="0"/>
+  <w:num w:numId="10" w16cid:durableId="992837086">
+    <w:abstractNumId w:val="3"/>
   </w:num>
 </w:numbering>
 </file>

</xml_diff>